<commit_message>
fix colors and cluster numbers
</commit_message>
<xml_diff>
--- a/Python.Analysis/cluster_features.docx
+++ b/Python.Analysis/cluster_features.docx
@@ -106,7 +106,7 @@
                 <w:rFonts w:ascii="Calibri" w:hAnsi="Calibri"/>
                 <w:sz w:val="22"/>
               </w:rPr>
-              <w:t>Cluster 0</w:t>
+              <w:t>Cluster 1</w:t>
             </w:r>
           </w:p>
         </w:tc>
@@ -264,7 +264,7 @@
                 <w:rFonts w:ascii="Calibri" w:hAnsi="Calibri"/>
                 <w:sz w:val="22"/>
               </w:rPr>
-              <w:t>Cluster 1</w:t>
+              <w:t>Cluster 2</w:t>
             </w:r>
           </w:p>
         </w:tc>
@@ -422,7 +422,7 @@
                 <w:rFonts w:ascii="Calibri" w:hAnsi="Calibri"/>
                 <w:sz w:val="22"/>
               </w:rPr>
-              <w:t>Cluster 2</w:t>
+              <w:t>Cluster 3</w:t>
             </w:r>
           </w:p>
         </w:tc>

</xml_diff>